<commit_message>
Commented and cleaned code.
</commit_message>
<xml_diff>
--- a/Documentation/Logan Ryan - AI Behaviour Evaluation.docx
+++ b/Documentation/Logan Ryan - AI Behaviour Evaluation.docx
@@ -1,6 +1,6 @@
 
 <file path=word/document.xml><?xml version="1.0" encoding="utf-8"?>
-<w:document xmlns:wpc="http://schemas.microsoft.com/office/word/2010/wordprocessingCanvas" xmlns:cx="http://schemas.microsoft.com/office/drawing/2014/chartex" xmlns:cx1="http://schemas.microsoft.com/office/drawing/2015/9/8/chartex" xmlns:cx2="http://schemas.microsoft.com/office/drawing/2015/10/21/chartex" xmlns:cx3="http://schemas.microsoft.com/office/drawing/2016/5/9/chartex" xmlns:cx4="http://schemas.microsoft.com/office/drawing/2016/5/10/chartex" xmlns:cx5="http://schemas.microsoft.com/office/drawing/2016/5/11/chartex" xmlns:cx6="http://schemas.microsoft.com/office/drawing/2016/5/12/chartex" xmlns:cx7="http://schemas.microsoft.com/office/drawing/2016/5/13/chartex" xmlns:cx8="http://schemas.microsoft.com/office/drawing/2016/5/14/chartex" xmlns:mc="http://schemas.openxmlformats.org/markup-compatibility/2006" xmlns:aink="http://schemas.microsoft.com/office/drawing/2016/ink" xmlns:am3d="http://schemas.microsoft.com/office/drawing/2017/model3d" xmlns:o="urn:schemas-microsoft-com:office:office" xmlns:r="http://schemas.openxmlformats.org/officeDocument/2006/relationships" xmlns:m="http://schemas.openxmlformats.org/officeDocument/2006/math" xmlns:v="urn:schemas-microsoft-com:vml" xmlns:wp14="http://schemas.microsoft.com/office/word/2010/wordprocessingDrawing" xmlns:wp="http://schemas.openxmlformats.org/drawingml/2006/wordprocessingDrawing" xmlns:w10="urn:schemas-microsoft-com:office:word" xmlns:w="http://schemas.openxmlformats.org/wordprocessingml/2006/main" xmlns:w14="http://schemas.microsoft.com/office/word/2010/wordml" xmlns:w15="http://schemas.microsoft.com/office/word/2012/wordml" xmlns:w16cid="http://schemas.microsoft.com/office/word/2016/wordml/cid" xmlns:w16se="http://schemas.microsoft.com/office/word/2015/wordml/symex" xmlns:wpg="http://schemas.microsoft.com/office/word/2010/wordprocessingGroup" xmlns:wpi="http://schemas.microsoft.com/office/word/2010/wordprocessingInk" xmlns:wne="http://schemas.microsoft.com/office/word/2006/wordml" xmlns:wps="http://schemas.microsoft.com/office/word/2010/wordprocessingShape" mc:Ignorable="w14 w15 w16se w16cid wp14">
+<w:document xmlns:wpc="http://schemas.microsoft.com/office/word/2010/wordprocessingCanvas" xmlns:cx="http://schemas.microsoft.com/office/drawing/2014/chartex" xmlns:cx1="http://schemas.microsoft.com/office/drawing/2015/9/8/chartex" xmlns:cx2="http://schemas.microsoft.com/office/drawing/2015/10/21/chartex" xmlns:cx3="http://schemas.microsoft.com/office/drawing/2016/5/9/chartex" xmlns:cx4="http://schemas.microsoft.com/office/drawing/2016/5/10/chartex" xmlns:cx5="http://schemas.microsoft.com/office/drawing/2016/5/11/chartex" xmlns:cx6="http://schemas.microsoft.com/office/drawing/2016/5/12/chartex" xmlns:cx7="http://schemas.microsoft.com/office/drawing/2016/5/13/chartex" xmlns:cx8="http://schemas.microsoft.com/office/drawing/2016/5/14/chartex" xmlns:mc="http://schemas.openxmlformats.org/markup-compatibility/2006" xmlns:aink="http://schemas.microsoft.com/office/drawing/2016/ink" xmlns:am3d="http://schemas.microsoft.com/office/drawing/2017/model3d" xmlns:o="urn:schemas-microsoft-com:office:office" xmlns:r="http://schemas.openxmlformats.org/officeDocument/2006/relationships" xmlns:m="http://schemas.openxmlformats.org/officeDocument/2006/math" xmlns:v="urn:schemas-microsoft-com:vml" xmlns:wp14="http://schemas.microsoft.com/office/word/2010/wordprocessingDrawing" xmlns:wp="http://schemas.openxmlformats.org/drawingml/2006/wordprocessingDrawing" xmlns:w10="urn:schemas-microsoft-com:office:word" xmlns:w="http://schemas.openxmlformats.org/wordprocessingml/2006/main" xmlns:w14="http://schemas.microsoft.com/office/word/2010/wordml" xmlns:w15="http://schemas.microsoft.com/office/word/2012/wordml" xmlns:w16cex="http://schemas.microsoft.com/office/word/2018/wordml/cex" xmlns:w16cid="http://schemas.microsoft.com/office/word/2016/wordml/cid" xmlns:w16="http://schemas.microsoft.com/office/word/2018/wordml" xmlns:w16se="http://schemas.microsoft.com/office/word/2015/wordml/symex" xmlns:wpg="http://schemas.microsoft.com/office/word/2010/wordprocessingGroup" xmlns:wpi="http://schemas.microsoft.com/office/word/2010/wordprocessingInk" xmlns:wne="http://schemas.microsoft.com/office/word/2006/wordml" xmlns:wps="http://schemas.microsoft.com/office/word/2010/wordprocessingShape" mc:Ignorable="w14 w15 w16se w16cid w16 w16cex wp14">
   <w:body>
     <w:p>
       <w:pPr>
@@ -77,10 +77,20 @@
     </w:p>
     <w:p>
       <w:r>
-        <w:t>Enemy was a constant battle of changes, and those changes were causing the enemy class to break. Enemy was the code that was changed the most as this assignment is focused on AI and the enemy is completely code driven. When I started working on this assignment, everything was going fine but as I got further into the assignment there was a lot of rewriting that was needed.</w:t>
-      </w:r>
-      <w:bookmarkStart w:id="1" w:name="_GoBack"/>
-      <w:bookmarkEnd w:id="1"/>
+        <w:t xml:space="preserve">Enemy was </w:t>
+      </w:r>
+      <w:r>
+        <w:t>once again easy to implement because it was the same as the player class</w:t>
+      </w:r>
+      <w:r>
+        <w:t xml:space="preserve">. </w:t>
+      </w:r>
+      <w:r>
+        <w:t>Looking at it now I feel like that the player and enemy class were not needed as most of the code was identical and it lived in the Agent class</w:t>
+      </w:r>
+      <w:r>
+        <w:t>.</w:t>
+      </w:r>
     </w:p>
     <w:p>
       <w:pPr>
@@ -122,7 +132,13 @@
         <w:t>Once the path is calculated the agent will then follow the path and when it gets close to the end of the path it will then clear the path and get a new path depending on what behaviour it is on.</w:t>
       </w:r>
       <w:r>
-        <w:t xml:space="preserve"> This was difficult as the agent need to know when they are at the </w:t>
+        <w:t xml:space="preserve"> This was difficult as the agent need to know when they </w:t>
+      </w:r>
+      <w:r>
+        <w:t>were</w:t>
+      </w:r>
+      <w:r>
+        <w:t xml:space="preserve"> at the </w:t>
       </w:r>
       <w:r>
         <w:t>end,</w:t>
@@ -150,9 +166,12 @@
     <w:p/>
     <w:p>
       <w:r>
+        <w:rPr>
+          <w:noProof/>
+        </w:rPr>
         <w:lastRenderedPageBreak/>
         <w:drawing>
-          <wp:inline distT="0" distB="0" distL="0" distR="0" wp14:anchorId="391A3E30" wp14:editId="3ED079E6">
+          <wp:inline distT="0" distB="0" distL="0" distR="0" wp14:anchorId="6E66F4E9" wp14:editId="7ECE8CF8">
             <wp:extent cx="5695950" cy="5918250"/>
             <wp:effectExtent l="0" t="0" r="0" b="6350"/>
             <wp:docPr id="2" name="Picture 2"/>
@@ -217,33 +236,52 @@
       <w:r>
         <w:t xml:space="preserve">Figure </w:t>
       </w:r>
-      <w:fldSimple w:instr=" SEQ Figure \* ARABIC ">
-        <w:r>
-          <w:rPr>
-            <w:noProof/>
-          </w:rPr>
-          <w:t>1</w:t>
-        </w:r>
-      </w:fldSimple>
+      <w:r>
+        <w:fldChar w:fldCharType="begin"/>
+      </w:r>
+      <w:r>
+        <w:instrText xml:space="preserve"> SEQ Figure \* ARABIC </w:instrText>
+      </w:r>
+      <w:r>
+        <w:fldChar w:fldCharType="separate"/>
+      </w:r>
+      <w:r>
+        <w:rPr>
+          <w:noProof/>
+        </w:rPr>
+        <w:t>1</w:t>
+      </w:r>
+      <w:r>
+        <w:rPr>
+          <w:noProof/>
+        </w:rPr>
+        <w:fldChar w:fldCharType="end"/>
+      </w:r>
       <w:r>
         <w:t xml:space="preserve"> Door Pathfinding</w:t>
       </w:r>
     </w:p>
     <w:p>
       <w:r>
-        <w:t>It was easy enough to make the AI Agent find a path to the Chaos nodes. The heuristic used for this is Manhattan Distance due to this game being</w:t>
-      </w:r>
-      <w:r>
-        <w:t xml:space="preserve"> </w:t>
-      </w:r>
-      <w:r>
-        <w:t>2D. I think if I was to do the assignment again, I would try to find another heuristic to use so it can calculate a path to the Chaos Emerald</w:t>
-      </w:r>
-      <w:r>
-        <w:t xml:space="preserve"> much easier</w:t>
+        <w:t xml:space="preserve">It was </w:t>
+      </w:r>
+      <w:r>
+        <w:t xml:space="preserve">tricky to set up pathfinding to the Chaos Emerald. The way I started doing it was by having the game check if the agent was a certain distance away from it but the distances weren’t consistent so I had to create a certain type of node for the agent to go to. Then this made pathfinding </w:t>
+      </w:r>
+      <w:r>
+        <w:t>trickier</w:t>
+      </w:r>
+      <w:r>
+        <w:t xml:space="preserve"> as I had to get the agent to find a path to that specific node</w:t>
       </w:r>
       <w:r>
         <w:t>.</w:t>
+      </w:r>
+      <w:r>
+        <w:t xml:space="preserve"> In the end, I got it to work </w:t>
+      </w:r>
+      <w:r>
+        <w:t>successfully and no errors came up.</w:t>
       </w:r>
     </w:p>
     <w:p>
@@ -256,7 +294,7 @@
         </w:rPr>
         <w:lastRenderedPageBreak/>
         <w:drawing>
-          <wp:inline distT="0" distB="0" distL="0" distR="0">
+          <wp:inline distT="0" distB="0" distL="0" distR="0" wp14:anchorId="55030FE3" wp14:editId="718552CD">
             <wp:extent cx="5731510" cy="5954163"/>
             <wp:effectExtent l="0" t="0" r="2540" b="8890"/>
             <wp:docPr id="3" name="Picture 3"/>
@@ -316,14 +354,27 @@
       <w:r>
         <w:t xml:space="preserve">Figure </w:t>
       </w:r>
-      <w:fldSimple w:instr=" SEQ Figure \* ARABIC ">
-        <w:r>
-          <w:rPr>
-            <w:noProof/>
-          </w:rPr>
-          <w:t>2</w:t>
-        </w:r>
-      </w:fldSimple>
+      <w:r>
+        <w:fldChar w:fldCharType="begin"/>
+      </w:r>
+      <w:r>
+        <w:instrText xml:space="preserve"> SEQ Figure \* ARABIC </w:instrText>
+      </w:r>
+      <w:r>
+        <w:fldChar w:fldCharType="separate"/>
+      </w:r>
+      <w:r>
+        <w:rPr>
+          <w:noProof/>
+        </w:rPr>
+        <w:t>2</w:t>
+      </w:r>
+      <w:r>
+        <w:rPr>
+          <w:noProof/>
+        </w:rPr>
+        <w:fldChar w:fldCharType="end"/>
+      </w:r>
       <w:r>
         <w:t xml:space="preserve"> Chaos</w:t>
       </w:r>
@@ -344,7 +395,7 @@
     </w:p>
     <w:p>
       <w:r>
-        <w:t>Collision detection initially was hard to get going as I was drawing rectangles</w:t>
+        <w:t>Collision detection initially was hard as I was drawing rectangles</w:t>
       </w:r>
       <w:r>
         <w:t xml:space="preserve"> using </w:t>
@@ -358,7 +409,10 @@
         <w:t xml:space="preserve"> at specific spots</w:t>
       </w:r>
       <w:r>
-        <w:t xml:space="preserve"> and this was very time consuming</w:t>
+        <w:t xml:space="preserve"> at the start. T</w:t>
+      </w:r>
+      <w:r>
+        <w:t>his was very time consuming</w:t>
       </w:r>
       <w:r>
         <w:t xml:space="preserve"> </w:t>
@@ -367,13 +421,30 @@
         <w:t>so to fix this</w:t>
       </w:r>
       <w:r>
-        <w:t xml:space="preserve"> I created nodes </w:t>
-      </w:r>
-      <w:r>
-        <w:t>using</w:t>
-      </w:r>
-      <w:r>
-        <w:t xml:space="preserve"> the Tiled app and </w:t>
+        <w:t xml:space="preserve"> my teacher showed me </w:t>
+      </w:r>
+      <w:proofErr w:type="spellStart"/>
+      <w:r>
+        <w:t>a</w:t>
+      </w:r>
+      <w:proofErr w:type="spellEnd"/>
+      <w:r>
+        <w:t xml:space="preserve"> trick I could do using the tile map creator “Tiled.”</w:t>
+      </w:r>
+      <w:r>
+        <w:t xml:space="preserve"> </w:t>
+      </w:r>
+      <w:r>
+        <w:t>The trick was to</w:t>
+      </w:r>
+      <w:r>
+        <w:t xml:space="preserve"> create nodes </w:t>
+      </w:r>
+      <w:r>
+        <w:t>on it with a specific colour, in my case I used black,</w:t>
+      </w:r>
+      <w:r>
+        <w:t xml:space="preserve"> and </w:t>
       </w:r>
       <w:r>
         <w:t xml:space="preserve">then used </w:t>
@@ -425,15 +496,31 @@
         <w:t>Pathfinding is also working well. The enemy agent is not going to the same node twice until it has been to all the other door nodes first.</w:t>
       </w:r>
       <w:r>
-        <w:t xml:space="preserve"> It </w:t>
-      </w:r>
-      <w:proofErr w:type="gramStart"/>
-      <w:r>
-        <w:t>is able to</w:t>
-      </w:r>
-      <w:proofErr w:type="gramEnd"/>
-      <w:r>
-        <w:t xml:space="preserve"> find the Chaos node and Master node well.</w:t>
+        <w:t xml:space="preserve"> It is able to find the </w:t>
+      </w:r>
+      <w:r>
+        <w:t xml:space="preserve">path to the </w:t>
+      </w:r>
+      <w:r>
+        <w:t xml:space="preserve">Chaos </w:t>
+      </w:r>
+      <w:r>
+        <w:t>Emerald</w:t>
+      </w:r>
+      <w:r>
+        <w:t xml:space="preserve"> and </w:t>
+      </w:r>
+      <w:r>
+        <w:t xml:space="preserve">to the </w:t>
+      </w:r>
+      <w:r>
+        <w:t xml:space="preserve">Master </w:t>
+      </w:r>
+      <w:r>
+        <w:t>Emerald as</w:t>
+      </w:r>
+      <w:r>
+        <w:t xml:space="preserve"> well.</w:t>
       </w:r>
     </w:p>
     <w:p>
@@ -450,10 +537,25 @@
     </w:p>
     <w:p>
       <w:pPr>
+        <w:pStyle w:val="ListParagraph"/>
+        <w:numPr>
+          <w:ilvl w:val="0"/>
+          <w:numId w:val="1"/>
+        </w:numPr>
+      </w:pPr>
+      <w:r>
+        <w:lastRenderedPageBreak/>
+        <w:t xml:space="preserve">Switching Behaviours works ok </w:t>
+      </w:r>
+      <w:r>
+        <w:t>but it only does it once it completes its path.</w:t>
+      </w:r>
+    </w:p>
+    <w:p>
+      <w:pPr>
         <w:pStyle w:val="Heading1"/>
       </w:pPr>
       <w:r>
-        <w:lastRenderedPageBreak/>
         <w:t xml:space="preserve"> </w:t>
       </w:r>
       <w:r>
@@ -532,6 +634,15 @@
       <w:r>
         <w:t>Right now, the agent changes its behaviour through if statements. I would like to change this so that the Agent can path find more efficiently. This could be done through a behaviour management object.</w:t>
       </w:r>
+      <w:r>
+        <w:t xml:space="preserve"> </w:t>
+      </w:r>
+      <w:r>
+        <w:t>The agent only changes behaviour once it completes its path so next time I do something like this I should spend more time implementing logic on how the agent will change behaviour</w:t>
+      </w:r>
+      <w:r>
+        <w:t>.</w:t>
+      </w:r>
     </w:p>
     <w:p>
       <w:pPr>
@@ -585,7 +696,13 @@
     </w:p>
     <w:p>
       <w:r>
-        <w:t>I felt like I wasted too much time on creating the map that I did not make a lot of time for implementing the code for the AI. This has caused me to fall behind and not able to get started on coding the behaviours and not be able to seek the necessary help from teachers. In future, I need to plan things better as there is so much to consider it is easy to visually see what needs to happen.</w:t>
+        <w:t xml:space="preserve">I felt like I wasted too much time on creating the map that I did not make a lot of time for implementing the code for the AI. This has caused me to fall behind and not able to get started on coding the behaviours and not be able to seek the necessary help from </w:t>
+      </w:r>
+      <w:r>
+        <w:t xml:space="preserve">the </w:t>
+      </w:r>
+      <w:r>
+        <w:t>teacher. In future, I need to plan things better as there is so much to consider it is easy to visually see what needs to happen.</w:t>
       </w:r>
     </w:p>
     <w:p>
@@ -604,11 +721,11 @@
 </file>
 
 <file path=word/numbering.xml><?xml version="1.0" encoding="utf-8"?>
-<w:numbering xmlns:wpc="http://schemas.microsoft.com/office/word/2010/wordprocessingCanvas" xmlns:cx="http://schemas.microsoft.com/office/drawing/2014/chartex" xmlns:cx1="http://schemas.microsoft.com/office/drawing/2015/9/8/chartex" xmlns:cx2="http://schemas.microsoft.com/office/drawing/2015/10/21/chartex" xmlns:cx3="http://schemas.microsoft.com/office/drawing/2016/5/9/chartex" xmlns:cx4="http://schemas.microsoft.com/office/drawing/2016/5/10/chartex" xmlns:cx5="http://schemas.microsoft.com/office/drawing/2016/5/11/chartex" xmlns:cx6="http://schemas.microsoft.com/office/drawing/2016/5/12/chartex" xmlns:cx7="http://schemas.microsoft.com/office/drawing/2016/5/13/chartex" xmlns:cx8="http://schemas.microsoft.com/office/drawing/2016/5/14/chartex" xmlns:mc="http://schemas.openxmlformats.org/markup-compatibility/2006" xmlns:aink="http://schemas.microsoft.com/office/drawing/2016/ink" xmlns:am3d="http://schemas.microsoft.com/office/drawing/2017/model3d" xmlns:o="urn:schemas-microsoft-com:office:office" xmlns:r="http://schemas.openxmlformats.org/officeDocument/2006/relationships" xmlns:m="http://schemas.openxmlformats.org/officeDocument/2006/math" xmlns:v="urn:schemas-microsoft-com:vml" xmlns:wp14="http://schemas.microsoft.com/office/word/2010/wordprocessingDrawing" xmlns:wp="http://schemas.openxmlformats.org/drawingml/2006/wordprocessingDrawing" xmlns:w10="urn:schemas-microsoft-com:office:word" xmlns:w="http://schemas.openxmlformats.org/wordprocessingml/2006/main" xmlns:w14="http://schemas.microsoft.com/office/word/2010/wordml" xmlns:w15="http://schemas.microsoft.com/office/word/2012/wordml" xmlns:w16cid="http://schemas.microsoft.com/office/word/2016/wordml/cid" xmlns:w16se="http://schemas.microsoft.com/office/word/2015/wordml/symex" xmlns:wpg="http://schemas.microsoft.com/office/word/2010/wordprocessingGroup" xmlns:wpi="http://schemas.microsoft.com/office/word/2010/wordprocessingInk" xmlns:wne="http://schemas.microsoft.com/office/word/2006/wordml" xmlns:wps="http://schemas.microsoft.com/office/word/2010/wordprocessingShape" mc:Ignorable="w14 w15 w16se w16cid wp14">
+<w:numbering xmlns:wpc="http://schemas.microsoft.com/office/word/2010/wordprocessingCanvas" xmlns:cx="http://schemas.microsoft.com/office/drawing/2014/chartex" xmlns:cx1="http://schemas.microsoft.com/office/drawing/2015/9/8/chartex" xmlns:cx2="http://schemas.microsoft.com/office/drawing/2015/10/21/chartex" xmlns:cx3="http://schemas.microsoft.com/office/drawing/2016/5/9/chartex" xmlns:cx4="http://schemas.microsoft.com/office/drawing/2016/5/10/chartex" xmlns:cx5="http://schemas.microsoft.com/office/drawing/2016/5/11/chartex" xmlns:cx6="http://schemas.microsoft.com/office/drawing/2016/5/12/chartex" xmlns:cx7="http://schemas.microsoft.com/office/drawing/2016/5/13/chartex" xmlns:cx8="http://schemas.microsoft.com/office/drawing/2016/5/14/chartex" xmlns:mc="http://schemas.openxmlformats.org/markup-compatibility/2006" xmlns:aink="http://schemas.microsoft.com/office/drawing/2016/ink" xmlns:am3d="http://schemas.microsoft.com/office/drawing/2017/model3d" xmlns:o="urn:schemas-microsoft-com:office:office" xmlns:r="http://schemas.openxmlformats.org/officeDocument/2006/relationships" xmlns:m="http://schemas.openxmlformats.org/officeDocument/2006/math" xmlns:v="urn:schemas-microsoft-com:vml" xmlns:wp14="http://schemas.microsoft.com/office/word/2010/wordprocessingDrawing" xmlns:wp="http://schemas.openxmlformats.org/drawingml/2006/wordprocessingDrawing" xmlns:w10="urn:schemas-microsoft-com:office:word" xmlns:w="http://schemas.openxmlformats.org/wordprocessingml/2006/main" xmlns:w14="http://schemas.microsoft.com/office/word/2010/wordml" xmlns:w15="http://schemas.microsoft.com/office/word/2012/wordml" xmlns:w16cex="http://schemas.microsoft.com/office/word/2018/wordml/cex" xmlns:w16cid="http://schemas.microsoft.com/office/word/2016/wordml/cid" xmlns:w16="http://schemas.microsoft.com/office/word/2018/wordml" xmlns:w16se="http://schemas.microsoft.com/office/word/2015/wordml/symex" xmlns:wpg="http://schemas.microsoft.com/office/word/2010/wordprocessingGroup" xmlns:wpi="http://schemas.microsoft.com/office/word/2010/wordprocessingInk" xmlns:wne="http://schemas.microsoft.com/office/word/2006/wordml" xmlns:wps="http://schemas.microsoft.com/office/word/2010/wordprocessingShape" mc:Ignorable="w14 w15 w16se w16cid w16 w16cex wp14">
   <w:abstractNum w:abstractNumId="0" w15:restartNumberingAfterBreak="0">
     <w:nsid w:val="4F523600"/>
     <w:multiLevelType w:val="hybridMultilevel"/>
-    <w:tmpl w:val="F20685E8"/>
+    <w:tmpl w:val="418034A6"/>
     <w:lvl w:ilvl="0" w:tplc="0C090001">
       <w:start w:val="1"/>
       <w:numFmt w:val="bullet"/>
@@ -725,7 +842,7 @@
 </file>
 
 <file path=word/styles.xml><?xml version="1.0" encoding="utf-8"?>
-<w:styles xmlns:mc="http://schemas.openxmlformats.org/markup-compatibility/2006" xmlns:r="http://schemas.openxmlformats.org/officeDocument/2006/relationships" xmlns:w="http://schemas.openxmlformats.org/wordprocessingml/2006/main" xmlns:w14="http://schemas.microsoft.com/office/word/2010/wordml" xmlns:w15="http://schemas.microsoft.com/office/word/2012/wordml" xmlns:w16cid="http://schemas.microsoft.com/office/word/2016/wordml/cid" xmlns:w16se="http://schemas.microsoft.com/office/word/2015/wordml/symex" mc:Ignorable="w14 w15 w16se w16cid">
+<w:styles xmlns:mc="http://schemas.openxmlformats.org/markup-compatibility/2006" xmlns:r="http://schemas.openxmlformats.org/officeDocument/2006/relationships" xmlns:w="http://schemas.openxmlformats.org/wordprocessingml/2006/main" xmlns:w14="http://schemas.microsoft.com/office/word/2010/wordml" xmlns:w15="http://schemas.microsoft.com/office/word/2012/wordml" xmlns:w16cex="http://schemas.microsoft.com/office/word/2018/wordml/cex" xmlns:w16cid="http://schemas.microsoft.com/office/word/2016/wordml/cid" xmlns:w16="http://schemas.microsoft.com/office/word/2018/wordml" xmlns:w16se="http://schemas.microsoft.com/office/word/2015/wordml/symex" mc:Ignorable="w14 w15 w16se w16cid w16 w16cex">
   <w:docDefaults>
     <w:rPrDefault>
       <w:rPr>
@@ -741,7 +858,7 @@
       </w:pPr>
     </w:pPrDefault>
   </w:docDefaults>
-  <w:latentStyles w:defLockedState="0" w:defUIPriority="99" w:defSemiHidden="0" w:defUnhideWhenUsed="0" w:defQFormat="0" w:count="375">
+  <w:latentStyles w:defLockedState="0" w:defUIPriority="99" w:defSemiHidden="0" w:defUnhideWhenUsed="0" w:defQFormat="0" w:count="376">
     <w:lsdException w:name="Normal" w:uiPriority="0" w:qFormat="1"/>
     <w:lsdException w:name="heading 1" w:uiPriority="9" w:qFormat="1"/>
     <w:lsdException w:name="heading 2" w:semiHidden="1" w:uiPriority="9" w:unhideWhenUsed="1" w:qFormat="1"/>
@@ -847,7 +964,6 @@
     <w:lsdException w:name="HTML Sample" w:semiHidden="1" w:unhideWhenUsed="1"/>
     <w:lsdException w:name="HTML Typewriter" w:semiHidden="1" w:unhideWhenUsed="1"/>
     <w:lsdException w:name="HTML Variable" w:semiHidden="1" w:unhideWhenUsed="1"/>
-    <w:lsdException w:name="Normal Table" w:semiHidden="1" w:unhideWhenUsed="1"/>
     <w:lsdException w:name="annotation subject" w:semiHidden="1" w:unhideWhenUsed="1"/>
     <w:lsdException w:name="No List" w:semiHidden="1" w:unhideWhenUsed="1"/>
     <w:lsdException w:name="Outline List 1" w:semiHidden="1" w:unhideWhenUsed="1"/>
@@ -894,10 +1010,8 @@
     <w:lsdException w:name="Table Subtle 2" w:semiHidden="1" w:unhideWhenUsed="1"/>
     <w:lsdException w:name="Table Web 1" w:semiHidden="1" w:unhideWhenUsed="1"/>
     <w:lsdException w:name="Table Web 2" w:semiHidden="1" w:unhideWhenUsed="1"/>
-    <w:lsdException w:name="Table Web 3" w:semiHidden="1" w:unhideWhenUsed="1"/>
     <w:lsdException w:name="Balloon Text" w:semiHidden="1" w:unhideWhenUsed="1"/>
     <w:lsdException w:name="Table Grid" w:uiPriority="39"/>
-    <w:lsdException w:name="Table Theme" w:semiHidden="1" w:unhideWhenUsed="1"/>
     <w:lsdException w:name="Placeholder Text" w:semiHidden="1"/>
     <w:lsdException w:name="No Spacing" w:uiPriority="1" w:qFormat="1"/>
     <w:lsdException w:name="Light Shading" w:uiPriority="60"/>
@@ -1117,6 +1231,7 @@
     <w:lsdException w:name="Smart Hyperlink" w:semiHidden="1" w:unhideWhenUsed="1"/>
     <w:lsdException w:name="Hashtag" w:semiHidden="1" w:unhideWhenUsed="1"/>
     <w:lsdException w:name="Unresolved Mention" w:semiHidden="1" w:unhideWhenUsed="1"/>
+    <w:lsdException w:name="Smart Link" w:semiHidden="1" w:unhideWhenUsed="1"/>
   </w:latentStyles>
   <w:style w:type="paragraph" w:default="1" w:styleId="Normal">
     <w:name w:val="Normal"/>
@@ -1168,6 +1283,7 @@
   <w:style w:type="character" w:default="1" w:styleId="DefaultParagraphFont">
     <w:name w:val="Default Paragraph Font"/>
     <w:uiPriority w:val="1"/>
+    <w:semiHidden/>
     <w:unhideWhenUsed/>
   </w:style>
   <w:style w:type="table" w:default="1" w:styleId="TableNormal">

</xml_diff>

<commit_message>
Fixed errors in pathfinding.
</commit_message>
<xml_diff>
--- a/Documentation/Logan Ryan - AI Behaviour Evaluation.docx
+++ b/Documentation/Logan Ryan - AI Behaviour Evaluation.docx
@@ -1,6 +1,6 @@
 
 <file path=word/document.xml><?xml version="1.0" encoding="utf-8"?>
-<w:document xmlns:wpc="http://schemas.microsoft.com/office/word/2010/wordprocessingCanvas" xmlns:cx="http://schemas.microsoft.com/office/drawing/2014/chartex" xmlns:cx1="http://schemas.microsoft.com/office/drawing/2015/9/8/chartex" xmlns:cx2="http://schemas.microsoft.com/office/drawing/2015/10/21/chartex" xmlns:cx3="http://schemas.microsoft.com/office/drawing/2016/5/9/chartex" xmlns:cx4="http://schemas.microsoft.com/office/drawing/2016/5/10/chartex" xmlns:cx5="http://schemas.microsoft.com/office/drawing/2016/5/11/chartex" xmlns:cx6="http://schemas.microsoft.com/office/drawing/2016/5/12/chartex" xmlns:cx7="http://schemas.microsoft.com/office/drawing/2016/5/13/chartex" xmlns:cx8="http://schemas.microsoft.com/office/drawing/2016/5/14/chartex" xmlns:mc="http://schemas.openxmlformats.org/markup-compatibility/2006" xmlns:aink="http://schemas.microsoft.com/office/drawing/2016/ink" xmlns:am3d="http://schemas.microsoft.com/office/drawing/2017/model3d" xmlns:o="urn:schemas-microsoft-com:office:office" xmlns:r="http://schemas.openxmlformats.org/officeDocument/2006/relationships" xmlns:m="http://schemas.openxmlformats.org/officeDocument/2006/math" xmlns:v="urn:schemas-microsoft-com:vml" xmlns:wp14="http://schemas.microsoft.com/office/word/2010/wordprocessingDrawing" xmlns:wp="http://schemas.openxmlformats.org/drawingml/2006/wordprocessingDrawing" xmlns:w10="urn:schemas-microsoft-com:office:word" xmlns:w="http://schemas.openxmlformats.org/wordprocessingml/2006/main" xmlns:w14="http://schemas.microsoft.com/office/word/2010/wordml" xmlns:w15="http://schemas.microsoft.com/office/word/2012/wordml" xmlns:w16cex="http://schemas.microsoft.com/office/word/2018/wordml/cex" xmlns:w16cid="http://schemas.microsoft.com/office/word/2016/wordml/cid" xmlns:w16="http://schemas.microsoft.com/office/word/2018/wordml" xmlns:w16se="http://schemas.microsoft.com/office/word/2015/wordml/symex" xmlns:wpg="http://schemas.microsoft.com/office/word/2010/wordprocessingGroup" xmlns:wpi="http://schemas.microsoft.com/office/word/2010/wordprocessingInk" xmlns:wne="http://schemas.microsoft.com/office/word/2006/wordml" xmlns:wps="http://schemas.microsoft.com/office/word/2010/wordprocessingShape" mc:Ignorable="w14 w15 w16se w16cid w16 w16cex wp14">
+<w:document xmlns:wpc="http://schemas.microsoft.com/office/word/2010/wordprocessingCanvas" xmlns:cx="http://schemas.microsoft.com/office/drawing/2014/chartex" xmlns:cx1="http://schemas.microsoft.com/office/drawing/2015/9/8/chartex" xmlns:cx2="http://schemas.microsoft.com/office/drawing/2015/10/21/chartex" xmlns:cx3="http://schemas.microsoft.com/office/drawing/2016/5/9/chartex" xmlns:cx4="http://schemas.microsoft.com/office/drawing/2016/5/10/chartex" xmlns:cx5="http://schemas.microsoft.com/office/drawing/2016/5/11/chartex" xmlns:cx6="http://schemas.microsoft.com/office/drawing/2016/5/12/chartex" xmlns:cx7="http://schemas.microsoft.com/office/drawing/2016/5/13/chartex" xmlns:cx8="http://schemas.microsoft.com/office/drawing/2016/5/14/chartex" xmlns:mc="http://schemas.openxmlformats.org/markup-compatibility/2006" xmlns:aink="http://schemas.microsoft.com/office/drawing/2016/ink" xmlns:am3d="http://schemas.microsoft.com/office/drawing/2017/model3d" xmlns:o="urn:schemas-microsoft-com:office:office" xmlns:r="http://schemas.openxmlformats.org/officeDocument/2006/relationships" xmlns:m="http://schemas.openxmlformats.org/officeDocument/2006/math" xmlns:v="urn:schemas-microsoft-com:vml" xmlns:wp14="http://schemas.microsoft.com/office/word/2010/wordprocessingDrawing" xmlns:wp="http://schemas.openxmlformats.org/drawingml/2006/wordprocessingDrawing" xmlns:w10="urn:schemas-microsoft-com:office:word" xmlns:w="http://schemas.openxmlformats.org/wordprocessingml/2006/main" xmlns:w14="http://schemas.microsoft.com/office/word/2010/wordml" xmlns:w15="http://schemas.microsoft.com/office/word/2012/wordml" xmlns:w16cid="http://schemas.microsoft.com/office/word/2016/wordml/cid" xmlns:w16se="http://schemas.microsoft.com/office/word/2015/wordml/symex" xmlns:wpg="http://schemas.microsoft.com/office/word/2010/wordprocessingGroup" xmlns:wpi="http://schemas.microsoft.com/office/word/2010/wordprocessingInk" xmlns:wne="http://schemas.microsoft.com/office/word/2006/wordml" xmlns:wps="http://schemas.microsoft.com/office/word/2010/wordprocessingShape" mc:Ignorable="w14 w15 w16se w16cid wp14">
   <w:body>
     <w:p>
       <w:pPr>
@@ -104,11 +104,11 @@
       <w:r>
         <w:t xml:space="preserve">The pathfinding algorithm itself was implemented easily as I had it done through previous tutorials. It is simply implemented in the Graph class and it will find a vector of points. A* and </w:t>
       </w:r>
-      <w:proofErr w:type="spellStart"/>
-      <w:r>
-        <w:t>Djikstras</w:t>
-      </w:r>
-      <w:proofErr w:type="spellEnd"/>
+      <w:r>
+        <w:t>Dijkstra’s</w:t>
+      </w:r>
+      <w:bookmarkStart w:id="1" w:name="_GoBack"/>
+      <w:bookmarkEnd w:id="1"/>
       <w:r>
         <w:t xml:space="preserve"> was implemented as well as the Manhattan Distance Heuristic.</w:t>
       </w:r>
@@ -236,27 +236,14 @@
       <w:r>
         <w:t xml:space="preserve">Figure </w:t>
       </w:r>
-      <w:r>
-        <w:fldChar w:fldCharType="begin"/>
-      </w:r>
-      <w:r>
-        <w:instrText xml:space="preserve"> SEQ Figure \* ARABIC </w:instrText>
-      </w:r>
-      <w:r>
-        <w:fldChar w:fldCharType="separate"/>
-      </w:r>
-      <w:r>
-        <w:rPr>
-          <w:noProof/>
-        </w:rPr>
-        <w:t>1</w:t>
-      </w:r>
-      <w:r>
-        <w:rPr>
-          <w:noProof/>
-        </w:rPr>
-        <w:fldChar w:fldCharType="end"/>
-      </w:r>
+      <w:fldSimple w:instr=" SEQ Figure \* ARABIC ">
+        <w:r>
+          <w:rPr>
+            <w:noProof/>
+          </w:rPr>
+          <w:t>1</w:t>
+        </w:r>
+      </w:fldSimple>
       <w:r>
         <w:t xml:space="preserve"> Door Pathfinding</w:t>
       </w:r>
@@ -266,7 +253,21 @@
         <w:t xml:space="preserve">It was </w:t>
       </w:r>
       <w:r>
-        <w:t xml:space="preserve">tricky to set up pathfinding to the Chaos Emerald. The way I started doing it was by having the game check if the agent was a certain distance away from it but the distances weren’t consistent so I had to create a certain type of node for the agent to go to. Then this made pathfinding </w:t>
+        <w:t xml:space="preserve">tricky to set up pathfinding to the Chaos Emerald. The way I started doing it was by having the game check if the agent was a certain distance away from </w:t>
+      </w:r>
+      <w:proofErr w:type="gramStart"/>
+      <w:r>
+        <w:t>it</w:t>
+      </w:r>
+      <w:proofErr w:type="gramEnd"/>
+      <w:r>
+        <w:t xml:space="preserve"> but the distances weren’t </w:t>
+      </w:r>
+      <w:r>
+        <w:t>consistent,</w:t>
+      </w:r>
+      <w:r>
+        <w:t xml:space="preserve"> so I had to create a certain type of node for the agent to go to. Then this made pathfinding </w:t>
       </w:r>
       <w:r>
         <w:t>trickier</w:t>
@@ -354,27 +355,14 @@
       <w:r>
         <w:t xml:space="preserve">Figure </w:t>
       </w:r>
-      <w:r>
-        <w:fldChar w:fldCharType="begin"/>
-      </w:r>
-      <w:r>
-        <w:instrText xml:space="preserve"> SEQ Figure \* ARABIC </w:instrText>
-      </w:r>
-      <w:r>
-        <w:fldChar w:fldCharType="separate"/>
-      </w:r>
-      <w:r>
-        <w:rPr>
-          <w:noProof/>
-        </w:rPr>
-        <w:t>2</w:t>
-      </w:r>
-      <w:r>
-        <w:rPr>
-          <w:noProof/>
-        </w:rPr>
-        <w:fldChar w:fldCharType="end"/>
-      </w:r>
+      <w:fldSimple w:instr=" SEQ Figure \* ARABIC ">
+        <w:r>
+          <w:rPr>
+            <w:noProof/>
+          </w:rPr>
+          <w:t>2</w:t>
+        </w:r>
+      </w:fldSimple>
       <w:r>
         <w:t xml:space="preserve"> Chaos</w:t>
       </w:r>
@@ -421,15 +409,7 @@
         <w:t>so to fix this</w:t>
       </w:r>
       <w:r>
-        <w:t xml:space="preserve"> my teacher showed me </w:t>
-      </w:r>
-      <w:proofErr w:type="spellStart"/>
-      <w:r>
-        <w:t>a</w:t>
-      </w:r>
-      <w:proofErr w:type="spellEnd"/>
-      <w:r>
-        <w:t xml:space="preserve"> trick I could do using the tile map creator “Tiled.”</w:t>
+        <w:t xml:space="preserve"> my teacher showed me a trick I could do using the tile map creator “Tiled.”</w:t>
       </w:r>
       <w:r>
         <w:t xml:space="preserve"> </w:t>
@@ -496,7 +476,15 @@
         <w:t>Pathfinding is also working well. The enemy agent is not going to the same node twice until it has been to all the other door nodes first.</w:t>
       </w:r>
       <w:r>
-        <w:t xml:space="preserve"> It is able to find the </w:t>
+        <w:t xml:space="preserve"> It </w:t>
+      </w:r>
+      <w:proofErr w:type="gramStart"/>
+      <w:r>
+        <w:t>is able to</w:t>
+      </w:r>
+      <w:proofErr w:type="gramEnd"/>
+      <w:r>
+        <w:t xml:space="preserve"> find the </w:t>
       </w:r>
       <w:r>
         <w:t xml:space="preserve">path to the </w:t>
@@ -670,6 +658,19 @@
       </w:r>
       <w:r>
         <w:t xml:space="preserve"> on AI. Maybe I could have this agent behave differently to the one I already have.</w:t>
+      </w:r>
+    </w:p>
+    <w:p>
+      <w:pPr>
+        <w:pStyle w:val="Heading2"/>
+      </w:pPr>
+      <w:r>
+        <w:t>Glowing Master Emerald</w:t>
+      </w:r>
+    </w:p>
+    <w:p>
+      <w:r>
+        <w:t>I didn’t have time to implement a photo of the Master Emerald without its energy. This was to tell the player that they have all the Chaos Emeralds and they must now bring it to the Master Emerald or the enemy has all the Chaos Emeralds and they are now bringing it to the Master Emerald now.</w:t>
       </w:r>
     </w:p>
     <w:p>
@@ -721,7 +722,7 @@
 </file>
 
 <file path=word/numbering.xml><?xml version="1.0" encoding="utf-8"?>
-<w:numbering xmlns:wpc="http://schemas.microsoft.com/office/word/2010/wordprocessingCanvas" xmlns:cx="http://schemas.microsoft.com/office/drawing/2014/chartex" xmlns:cx1="http://schemas.microsoft.com/office/drawing/2015/9/8/chartex" xmlns:cx2="http://schemas.microsoft.com/office/drawing/2015/10/21/chartex" xmlns:cx3="http://schemas.microsoft.com/office/drawing/2016/5/9/chartex" xmlns:cx4="http://schemas.microsoft.com/office/drawing/2016/5/10/chartex" xmlns:cx5="http://schemas.microsoft.com/office/drawing/2016/5/11/chartex" xmlns:cx6="http://schemas.microsoft.com/office/drawing/2016/5/12/chartex" xmlns:cx7="http://schemas.microsoft.com/office/drawing/2016/5/13/chartex" xmlns:cx8="http://schemas.microsoft.com/office/drawing/2016/5/14/chartex" xmlns:mc="http://schemas.openxmlformats.org/markup-compatibility/2006" xmlns:aink="http://schemas.microsoft.com/office/drawing/2016/ink" xmlns:am3d="http://schemas.microsoft.com/office/drawing/2017/model3d" xmlns:o="urn:schemas-microsoft-com:office:office" xmlns:r="http://schemas.openxmlformats.org/officeDocument/2006/relationships" xmlns:m="http://schemas.openxmlformats.org/officeDocument/2006/math" xmlns:v="urn:schemas-microsoft-com:vml" xmlns:wp14="http://schemas.microsoft.com/office/word/2010/wordprocessingDrawing" xmlns:wp="http://schemas.openxmlformats.org/drawingml/2006/wordprocessingDrawing" xmlns:w10="urn:schemas-microsoft-com:office:word" xmlns:w="http://schemas.openxmlformats.org/wordprocessingml/2006/main" xmlns:w14="http://schemas.microsoft.com/office/word/2010/wordml" xmlns:w15="http://schemas.microsoft.com/office/word/2012/wordml" xmlns:w16cex="http://schemas.microsoft.com/office/word/2018/wordml/cex" xmlns:w16cid="http://schemas.microsoft.com/office/word/2016/wordml/cid" xmlns:w16="http://schemas.microsoft.com/office/word/2018/wordml" xmlns:w16se="http://schemas.microsoft.com/office/word/2015/wordml/symex" xmlns:wpg="http://schemas.microsoft.com/office/word/2010/wordprocessingGroup" xmlns:wpi="http://schemas.microsoft.com/office/word/2010/wordprocessingInk" xmlns:wne="http://schemas.microsoft.com/office/word/2006/wordml" xmlns:wps="http://schemas.microsoft.com/office/word/2010/wordprocessingShape" mc:Ignorable="w14 w15 w16se w16cid w16 w16cex wp14">
+<w:numbering xmlns:wpc="http://schemas.microsoft.com/office/word/2010/wordprocessingCanvas" xmlns:cx="http://schemas.microsoft.com/office/drawing/2014/chartex" xmlns:cx1="http://schemas.microsoft.com/office/drawing/2015/9/8/chartex" xmlns:cx2="http://schemas.microsoft.com/office/drawing/2015/10/21/chartex" xmlns:cx3="http://schemas.microsoft.com/office/drawing/2016/5/9/chartex" xmlns:cx4="http://schemas.microsoft.com/office/drawing/2016/5/10/chartex" xmlns:cx5="http://schemas.microsoft.com/office/drawing/2016/5/11/chartex" xmlns:cx6="http://schemas.microsoft.com/office/drawing/2016/5/12/chartex" xmlns:cx7="http://schemas.microsoft.com/office/drawing/2016/5/13/chartex" xmlns:cx8="http://schemas.microsoft.com/office/drawing/2016/5/14/chartex" xmlns:mc="http://schemas.openxmlformats.org/markup-compatibility/2006" xmlns:aink="http://schemas.microsoft.com/office/drawing/2016/ink" xmlns:am3d="http://schemas.microsoft.com/office/drawing/2017/model3d" xmlns:o="urn:schemas-microsoft-com:office:office" xmlns:r="http://schemas.openxmlformats.org/officeDocument/2006/relationships" xmlns:m="http://schemas.openxmlformats.org/officeDocument/2006/math" xmlns:v="urn:schemas-microsoft-com:vml" xmlns:wp14="http://schemas.microsoft.com/office/word/2010/wordprocessingDrawing" xmlns:wp="http://schemas.openxmlformats.org/drawingml/2006/wordprocessingDrawing" xmlns:w10="urn:schemas-microsoft-com:office:word" xmlns:w="http://schemas.openxmlformats.org/wordprocessingml/2006/main" xmlns:w14="http://schemas.microsoft.com/office/word/2010/wordml" xmlns:w15="http://schemas.microsoft.com/office/word/2012/wordml" xmlns:w16cid="http://schemas.microsoft.com/office/word/2016/wordml/cid" xmlns:w16se="http://schemas.microsoft.com/office/word/2015/wordml/symex" xmlns:wpg="http://schemas.microsoft.com/office/word/2010/wordprocessingGroup" xmlns:wpi="http://schemas.microsoft.com/office/word/2010/wordprocessingInk" xmlns:wne="http://schemas.microsoft.com/office/word/2006/wordml" xmlns:wps="http://schemas.microsoft.com/office/word/2010/wordprocessingShape" mc:Ignorable="w14 w15 w16se w16cid wp14">
   <w:abstractNum w:abstractNumId="0" w15:restartNumberingAfterBreak="0">
     <w:nsid w:val="4F523600"/>
     <w:multiLevelType w:val="hybridMultilevel"/>
@@ -842,7 +843,7 @@
 </file>
 
 <file path=word/styles.xml><?xml version="1.0" encoding="utf-8"?>
-<w:styles xmlns:mc="http://schemas.openxmlformats.org/markup-compatibility/2006" xmlns:r="http://schemas.openxmlformats.org/officeDocument/2006/relationships" xmlns:w="http://schemas.openxmlformats.org/wordprocessingml/2006/main" xmlns:w14="http://schemas.microsoft.com/office/word/2010/wordml" xmlns:w15="http://schemas.microsoft.com/office/word/2012/wordml" xmlns:w16cex="http://schemas.microsoft.com/office/word/2018/wordml/cex" xmlns:w16cid="http://schemas.microsoft.com/office/word/2016/wordml/cid" xmlns:w16="http://schemas.microsoft.com/office/word/2018/wordml" xmlns:w16se="http://schemas.microsoft.com/office/word/2015/wordml/symex" mc:Ignorable="w14 w15 w16se w16cid w16 w16cex">
+<w:styles xmlns:mc="http://schemas.openxmlformats.org/markup-compatibility/2006" xmlns:r="http://schemas.openxmlformats.org/officeDocument/2006/relationships" xmlns:w="http://schemas.openxmlformats.org/wordprocessingml/2006/main" xmlns:w14="http://schemas.microsoft.com/office/word/2010/wordml" xmlns:w15="http://schemas.microsoft.com/office/word/2012/wordml" xmlns:w16cid="http://schemas.microsoft.com/office/word/2016/wordml/cid" xmlns:w16se="http://schemas.microsoft.com/office/word/2015/wordml/symex" mc:Ignorable="w14 w15 w16se w16cid">
   <w:docDefaults>
     <w:rPrDefault>
       <w:rPr>
@@ -858,7 +859,7 @@
       </w:pPr>
     </w:pPrDefault>
   </w:docDefaults>
-  <w:latentStyles w:defLockedState="0" w:defUIPriority="99" w:defSemiHidden="0" w:defUnhideWhenUsed="0" w:defQFormat="0" w:count="376">
+  <w:latentStyles w:defLockedState="0" w:defUIPriority="99" w:defSemiHidden="0" w:defUnhideWhenUsed="0" w:defQFormat="0" w:count="375">
     <w:lsdException w:name="Normal" w:uiPriority="0" w:qFormat="1"/>
     <w:lsdException w:name="heading 1" w:uiPriority="9" w:qFormat="1"/>
     <w:lsdException w:name="heading 2" w:semiHidden="1" w:uiPriority="9" w:unhideWhenUsed="1" w:qFormat="1"/>
@@ -964,6 +965,7 @@
     <w:lsdException w:name="HTML Sample" w:semiHidden="1" w:unhideWhenUsed="1"/>
     <w:lsdException w:name="HTML Typewriter" w:semiHidden="1" w:unhideWhenUsed="1"/>
     <w:lsdException w:name="HTML Variable" w:semiHidden="1" w:unhideWhenUsed="1"/>
+    <w:lsdException w:name="Normal Table" w:semiHidden="1" w:unhideWhenUsed="1"/>
     <w:lsdException w:name="annotation subject" w:semiHidden="1" w:unhideWhenUsed="1"/>
     <w:lsdException w:name="No List" w:semiHidden="1" w:unhideWhenUsed="1"/>
     <w:lsdException w:name="Outline List 1" w:semiHidden="1" w:unhideWhenUsed="1"/>
@@ -1010,8 +1012,10 @@
     <w:lsdException w:name="Table Subtle 2" w:semiHidden="1" w:unhideWhenUsed="1"/>
     <w:lsdException w:name="Table Web 1" w:semiHidden="1" w:unhideWhenUsed="1"/>
     <w:lsdException w:name="Table Web 2" w:semiHidden="1" w:unhideWhenUsed="1"/>
+    <w:lsdException w:name="Table Web 3" w:semiHidden="1" w:unhideWhenUsed="1"/>
     <w:lsdException w:name="Balloon Text" w:semiHidden="1" w:unhideWhenUsed="1"/>
     <w:lsdException w:name="Table Grid" w:uiPriority="39"/>
+    <w:lsdException w:name="Table Theme" w:semiHidden="1" w:unhideWhenUsed="1"/>
     <w:lsdException w:name="Placeholder Text" w:semiHidden="1"/>
     <w:lsdException w:name="No Spacing" w:uiPriority="1" w:qFormat="1"/>
     <w:lsdException w:name="Light Shading" w:uiPriority="60"/>
@@ -1231,7 +1235,6 @@
     <w:lsdException w:name="Smart Hyperlink" w:semiHidden="1" w:unhideWhenUsed="1"/>
     <w:lsdException w:name="Hashtag" w:semiHidden="1" w:unhideWhenUsed="1"/>
     <w:lsdException w:name="Unresolved Mention" w:semiHidden="1" w:unhideWhenUsed="1"/>
-    <w:lsdException w:name="Smart Link" w:semiHidden="1" w:unhideWhenUsed="1"/>
   </w:latentStyles>
   <w:style w:type="paragraph" w:default="1" w:styleId="Normal">
     <w:name w:val="Normal"/>

</xml_diff>